<commit_message>
change file.remove to unlink in import_table
</commit_message>
<xml_diff>
--- a/inst/examples/EviewsR.docx
+++ b/inst/examples/EviewsR.docx
@@ -1584,6 +1584,47 @@
       </w:r>
       <w:r>
         <w:t xml:space="preserve">4.1</w:t>
+      </w:r>
+    </w:p>
+    <w:p>
+      <w:pPr>
+        <w:pStyle w:val="SourceCode"/>
+      </w:pPr>
+      <w:r>
+        <w:rPr>
+          <w:rStyle w:val="NormalTok"/>
+        </w:rPr>
+        <w:t xml:space="preserve">EviewsR</w:t>
+      </w:r>
+      <w:r>
+        <w:rPr>
+          <w:rStyle w:val="SpecialCharTok"/>
+        </w:rPr>
+        <w:t xml:space="preserve">::</w:t>
+      </w:r>
+      <w:r>
+        <w:rPr>
+          <w:rStyle w:val="FunctionTok"/>
+        </w:rPr>
+        <w:t xml:space="preserve">eviews_commands</w:t>
+      </w:r>
+      <w:r>
+        <w:rPr>
+          <w:rStyle w:val="NormalTok"/>
+        </w:rPr>
+        <w:t xml:space="preserve">(</w:t>
+      </w:r>
+      <w:r>
+        <w:rPr>
+          <w:rStyle w:val="StringTok"/>
+        </w:rPr>
+        <w:t xml:space="preserve">"wfcreate m 1990 +90"</w:t>
+      </w:r>
+      <w:r>
+        <w:rPr>
+          <w:rStyle w:val="NormalTok"/>
+        </w:rPr>
+        <w:t xml:space="preserve">)</w:t>
       </w:r>
     </w:p>
     <w:p>

</xml_diff>

<commit_message>
DELETED wf_create and eviews_graph, and renamed wf_create1 and eviews_graph1 to wf_create and eviews_graph
</commit_message>
<xml_diff>
--- a/inst/examples/EviewsR.docx
+++ b/inst/examples/EviewsR.docx
@@ -1606,7 +1606,7 @@
         <w:rPr>
           <w:rStyle w:val="FunctionTok"/>
         </w:rPr>
-        <w:t xml:space="preserve">eviews_commands</w:t>
+        <w:t xml:space="preserve">eviews_rwalk</w:t>
       </w:r>
       <w:r>
         <w:rPr>
@@ -1618,7 +1618,31 @@
         <w:rPr>
           <w:rStyle w:val="StringTok"/>
         </w:rPr>
-        <w:t xml:space="preserve">"wfcreate m 1990 +90"</w:t>
+        <w:t xml:space="preserve">"Eviewsr"</w:t>
+      </w:r>
+      <w:r>
+        <w:rPr>
+          <w:rStyle w:val="NormalTok"/>
+        </w:rPr>
+        <w:t xml:space="preserve">,</w:t>
+      </w:r>
+      <w:r>
+        <w:rPr>
+          <w:rStyle w:val="AttributeTok"/>
+        </w:rPr>
+        <w:t xml:space="preserve">series =</w:t>
+      </w:r>
+      <w:r>
+        <w:rPr>
+          <w:rStyle w:val="NormalTok"/>
+        </w:rPr>
+        <w:t xml:space="preserve"> </w:t>
+      </w:r>
+      <w:r>
+        <w:rPr>
+          <w:rStyle w:val="StringTok"/>
+        </w:rPr>
+        <w:t xml:space="preserve">"x y z"</w:t>
       </w:r>
       <w:r>
         <w:rPr>

</xml_diff>

<commit_message>
create at kable_format function
</commit_message>
<xml_diff>
--- a/inst/examples/EviewsR.docx
+++ b/inst/examples/EviewsR.docx
@@ -1643,6 +1643,35 @@
           <w:rStyle w:val="StringTok"/>
         </w:rPr>
         <w:t xml:space="preserve">"x y z"</w:t>
+      </w:r>
+      <w:r>
+        <w:rPr>
+          <w:rStyle w:val="NormalTok"/>
+        </w:rPr>
+        <w:t xml:space="preserve">)</w:t>
+      </w:r>
+    </w:p>
+    <w:p>
+      <w:pPr>
+        <w:pStyle w:val="SourceCode"/>
+      </w:pPr>
+      <w:r>
+        <w:rPr>
+          <w:rStyle w:val="FunctionTok"/>
+        </w:rPr>
+        <w:t xml:space="preserve">eviews_commands</w:t>
+      </w:r>
+      <w:r>
+        <w:rPr>
+          <w:rStyle w:val="NormalTok"/>
+        </w:rPr>
+        <w:t xml:space="preserve">(</w:t>
+      </w:r>
+      <w:r>
+        <w:rPr>
+          <w:rStyle w:val="StringTok"/>
+        </w:rPr>
+        <w:t xml:space="preserve">"wfcreate m 1990 +90"</w:t>
       </w:r>
       <w:r>
         <w:rPr>

</xml_diff>

<commit_message>
updated documentation and eview_object, import
</commit_message>
<xml_diff>
--- a/inst/examples/EviewsR.docx
+++ b/inst/examples/EviewsR.docx
@@ -91,95 +91,6 @@
       </w:pPr>
       <w:r>
         <w:t xml:space="preserve">EviewsR can be installed using the following commands in R.</w:t>
-      </w:r>
-    </w:p>
-    <w:p>
-      <w:pPr>
-        <w:pStyle w:val="SourceCode"/>
-      </w:pPr>
-      <w:r>
-        <w:rPr>
-          <w:rStyle w:val="FunctionTok"/>
-        </w:rPr>
-        <w:t xml:space="preserve">install.packages</w:t>
-      </w:r>
-      <w:r>
-        <w:rPr>
-          <w:rStyle w:val="NormalTok"/>
-        </w:rPr>
-        <w:t xml:space="preserve">(</w:t>
-      </w:r>
-      <w:r>
-        <w:rPr>
-          <w:rStyle w:val="StringTok"/>
-        </w:rPr>
-        <w:t xml:space="preserve">"EviewsR"</w:t>
-      </w:r>
-      <w:r>
-        <w:rPr>
-          <w:rStyle w:val="NormalTok"/>
-        </w:rPr>
-        <w:t xml:space="preserve">)</w:t>
-      </w:r>
-      <w:r>
-        <w:br/>
-      </w:r>
-      <w:r>
-        <w:br/>
-      </w:r>
-      <w:r>
-        <w:rPr>
-          <w:rStyle w:val="NormalTok"/>
-        </w:rPr>
-        <w:t xml:space="preserve">          OR</w:t>
-      </w:r>
-      <w:r>
-        <w:br/>
-      </w:r>
-      <w:r>
-        <w:rPr>
-          <w:rStyle w:val="NormalTok"/>
-        </w:rPr>
-        <w:t xml:space="preserve">          </w:t>
-      </w:r>
-      <w:r>
-        <w:br/>
-      </w:r>
-      <w:r>
-        <w:rPr>
-          <w:rStyle w:val="NormalTok"/>
-        </w:rPr>
-        <w:t xml:space="preserve">devtools</w:t>
-      </w:r>
-      <w:r>
-        <w:rPr>
-          <w:rStyle w:val="SpecialCharTok"/>
-        </w:rPr>
-        <w:t xml:space="preserve">::</w:t>
-      </w:r>
-      <w:r>
-        <w:rPr>
-          <w:rStyle w:val="FunctionTok"/>
-        </w:rPr>
-        <w:t xml:space="preserve">install_github</w:t>
-      </w:r>
-      <w:r>
-        <w:rPr>
-          <w:rStyle w:val="NormalTok"/>
-        </w:rPr>
-        <w:t xml:space="preserve">(</w:t>
-      </w:r>
-      <w:r>
-        <w:rPr>
-          <w:rStyle w:val="StringTok"/>
-        </w:rPr>
-        <w:t xml:space="preserve">'sagirumati/EviewsR'</w:t>
-      </w:r>
-      <w:r>
-        <w:rPr>
-          <w:rStyle w:val="NormalTok"/>
-        </w:rPr>
-        <w:t xml:space="preserve">)</w:t>
       </w:r>
     </w:p>
     <w:bookmarkEnd w:id="21"/>
@@ -1584,201 +1495,6 @@
       </w:r>
       <w:r>
         <w:t xml:space="preserve">4.1</w:t>
-      </w:r>
-    </w:p>
-    <w:p>
-      <w:pPr>
-        <w:pStyle w:val="SourceCode"/>
-      </w:pPr>
-      <w:r>
-        <w:rPr>
-          <w:rStyle w:val="NormalTok"/>
-        </w:rPr>
-        <w:t xml:space="preserve">EviewsR</w:t>
-      </w:r>
-      <w:r>
-        <w:rPr>
-          <w:rStyle w:val="SpecialCharTok"/>
-        </w:rPr>
-        <w:t xml:space="preserve">::</w:t>
-      </w:r>
-      <w:r>
-        <w:rPr>
-          <w:rStyle w:val="FunctionTok"/>
-        </w:rPr>
-        <w:t xml:space="preserve">eviews_rwalk</w:t>
-      </w:r>
-      <w:r>
-        <w:rPr>
-          <w:rStyle w:val="NormalTok"/>
-        </w:rPr>
-        <w:t xml:space="preserve">(</w:t>
-      </w:r>
-      <w:r>
-        <w:rPr>
-          <w:rStyle w:val="StringTok"/>
-        </w:rPr>
-        <w:t xml:space="preserve">"Eviewsr"</w:t>
-      </w:r>
-      <w:r>
-        <w:rPr>
-          <w:rStyle w:val="NormalTok"/>
-        </w:rPr>
-        <w:t xml:space="preserve">,</w:t>
-      </w:r>
-      <w:r>
-        <w:rPr>
-          <w:rStyle w:val="AttributeTok"/>
-        </w:rPr>
-        <w:t xml:space="preserve">series =</w:t>
-      </w:r>
-      <w:r>
-        <w:rPr>
-          <w:rStyle w:val="NormalTok"/>
-        </w:rPr>
-        <w:t xml:space="preserve"> </w:t>
-      </w:r>
-      <w:r>
-        <w:rPr>
-          <w:rStyle w:val="StringTok"/>
-        </w:rPr>
-        <w:t xml:space="preserve">"x y z"</w:t>
-      </w:r>
-      <w:r>
-        <w:rPr>
-          <w:rStyle w:val="NormalTok"/>
-        </w:rPr>
-        <w:t xml:space="preserve">)</w:t>
-      </w:r>
-    </w:p>
-    <w:p>
-      <w:pPr>
-        <w:pStyle w:val="SourceCode"/>
-      </w:pPr>
-      <w:r>
-        <w:rPr>
-          <w:rStyle w:val="FunctionTok"/>
-        </w:rPr>
-        <w:t xml:space="preserve">eviews_commands</w:t>
-      </w:r>
-      <w:r>
-        <w:rPr>
-          <w:rStyle w:val="NormalTok"/>
-        </w:rPr>
-        <w:t xml:space="preserve">(</w:t>
-      </w:r>
-      <w:r>
-        <w:rPr>
-          <w:rStyle w:val="StringTok"/>
-        </w:rPr>
-        <w:t xml:space="preserve">"wfcreate m 1990 +90"</w:t>
-      </w:r>
-      <w:r>
-        <w:rPr>
-          <w:rStyle w:val="NormalTok"/>
-        </w:rPr>
-        <w:t xml:space="preserve">)</w:t>
-      </w:r>
-    </w:p>
-    <w:p>
-      <w:pPr>
-        <w:pStyle w:val="SourceCode"/>
-      </w:pPr>
-      <w:r>
-        <w:rPr>
-          <w:rStyle w:val="FunctionTok"/>
-        </w:rPr>
-        <w:t xml:space="preserve">import_table</w:t>
-      </w:r>
-      <w:r>
-        <w:rPr>
-          <w:rStyle w:val="NormalTok"/>
-        </w:rPr>
-        <w:t xml:space="preserve">(</w:t>
-      </w:r>
-      <w:r>
-        <w:rPr>
-          <w:rStyle w:val="StringTok"/>
-        </w:rPr>
-        <w:t xml:space="preserve">"eviewsr1"</w:t>
-      </w:r>
-      <w:r>
-        <w:rPr>
-          <w:rStyle w:val="NormalTok"/>
-        </w:rPr>
-        <w:t xml:space="preserve">,</w:t>
-      </w:r>
-      <w:r>
-        <w:rPr>
-          <w:rStyle w:val="AttributeTok"/>
-        </w:rPr>
-        <w:t xml:space="preserve">table_name =</w:t>
-      </w:r>
-      <w:r>
-        <w:rPr>
-          <w:rStyle w:val="NormalTok"/>
-        </w:rPr>
-        <w:t xml:space="preserve"> </w:t>
-      </w:r>
-      <w:r>
-        <w:rPr>
-          <w:rStyle w:val="StringTok"/>
-        </w:rPr>
-        <w:t xml:space="preserve">"SAGIRU"</w:t>
-      </w:r>
-      <w:r>
-        <w:rPr>
-          <w:rStyle w:val="NormalTok"/>
-        </w:rPr>
-        <w:t xml:space="preserve">,</w:t>
-      </w:r>
-      <w:r>
-        <w:rPr>
-          <w:rStyle w:val="AttributeTok"/>
-        </w:rPr>
-        <w:t xml:space="preserve">caption =</w:t>
-      </w:r>
-      <w:r>
-        <w:rPr>
-          <w:rStyle w:val="NormalTok"/>
-        </w:rPr>
-        <w:t xml:space="preserve"> </w:t>
-      </w:r>
-      <w:r>
-        <w:rPr>
-          <w:rStyle w:val="StringTok"/>
-        </w:rPr>
-        <w:t xml:space="preserve">"Some Nice Caption"</w:t>
-      </w:r>
-      <w:r>
-        <w:rPr>
-          <w:rStyle w:val="NormalTok"/>
-        </w:rPr>
-        <w:t xml:space="preserve">,</w:t>
-      </w:r>
-      <w:r>
-        <w:rPr>
-          <w:rStyle w:val="AttributeTok"/>
-        </w:rPr>
-        <w:t xml:space="preserve">digits =</w:t>
-      </w:r>
-      <w:r>
-        <w:rPr>
-          <w:rStyle w:val="NormalTok"/>
-        </w:rPr>
-        <w:t xml:space="preserve"> </w:t>
-      </w:r>
-      <w:r>
-        <w:rPr>
-          <w:rStyle w:val="DecValTok"/>
-        </w:rPr>
-        <w:t xml:space="preserve">2</w:t>
-      </w:r>
-      <w:r>
-        <w:rPr>
-          <w:rStyle w:val="NormalTok"/>
-        </w:rPr>
-        <w:t xml:space="preserve">)</w:t>
       </w:r>
     </w:p>
     <w:p>
@@ -2190,516 +1906,6 @@
         </w:tc>
       </w:tr>
     </w:tbl>
-    <w:p>
-      <w:pPr>
-        <w:pStyle w:val="SourceCode"/>
-      </w:pPr>
-      <w:r>
-        <w:rPr>
-          <w:rStyle w:val="NormalTok"/>
-        </w:rPr>
-        <w:t xml:space="preserve">chunkKable</w:t>
-      </w:r>
-      <w:r>
-        <w:rPr>
-          <w:rStyle w:val="OtherTok"/>
-        </w:rPr>
-        <w:t xml:space="preserve">=</w:t>
-      </w:r>
-      <w:r>
-        <w:rPr>
-          <w:rStyle w:val="FunctionTok"/>
-        </w:rPr>
-        <w:t xml:space="preserve">kable_styling</w:t>
-      </w:r>
-      <w:r>
-        <w:rPr>
-          <w:rStyle w:val="NormalTok"/>
-        </w:rPr>
-        <w:t xml:space="preserve">(chunkKable,</w:t>
-      </w:r>
-      <w:r>
-        <w:rPr>
-          <w:rStyle w:val="AttributeTok"/>
-        </w:rPr>
-        <w:t xml:space="preserve">latex_options =</w:t>
-      </w:r>
-      <w:r>
-        <w:rPr>
-          <w:rStyle w:val="NormalTok"/>
-        </w:rPr>
-        <w:t xml:space="preserve"> </w:t>
-      </w:r>
-      <w:r>
-        <w:rPr>
-          <w:rStyle w:val="FunctionTok"/>
-        </w:rPr>
-        <w:t xml:space="preserve">c</w:t>
-      </w:r>
-      <w:r>
-        <w:rPr>
-          <w:rStyle w:val="NormalTok"/>
-        </w:rPr>
-        <w:t xml:space="preserve">(</w:t>
-      </w:r>
-      <w:r>
-        <w:rPr>
-          <w:rStyle w:val="StringTok"/>
-        </w:rPr>
-        <w:t xml:space="preserve">"basic"</w:t>
-      </w:r>
-      <w:r>
-        <w:rPr>
-          <w:rStyle w:val="NormalTok"/>
-        </w:rPr>
-        <w:t xml:space="preserve">,</w:t>
-      </w:r>
-      <w:r>
-        <w:rPr>
-          <w:rStyle w:val="StringTok"/>
-        </w:rPr>
-        <w:t xml:space="preserve">"hold_positon"</w:t>
-      </w:r>
-      <w:r>
-        <w:rPr>
-          <w:rStyle w:val="NormalTok"/>
-        </w:rPr>
-        <w:t xml:space="preserve">,</w:t>
-      </w:r>
-      <w:r>
-        <w:rPr>
-          <w:rStyle w:val="StringTok"/>
-        </w:rPr>
-        <w:t xml:space="preserve">"scale_down"</w:t>
-      </w:r>
-      <w:r>
-        <w:rPr>
-          <w:rStyle w:val="NormalTok"/>
-        </w:rPr>
-        <w:t xml:space="preserve">)) </w:t>
-      </w:r>
-      <w:r>
-        <w:rPr>
-          <w:rStyle w:val="SpecialCharTok"/>
-        </w:rPr>
-        <w:t xml:space="preserve">%&gt;%</w:t>
-      </w:r>
-      <w:r>
-        <w:br/>
-      </w:r>
-      <w:r>
-        <w:rPr>
-          <w:rStyle w:val="FunctionTok"/>
-        </w:rPr>
-        <w:t xml:space="preserve">footnote</w:t>
-      </w:r>
-      <w:r>
-        <w:rPr>
-          <w:rStyle w:val="NormalTok"/>
-        </w:rPr>
-        <w:t xml:space="preserve">(</w:t>
-      </w:r>
-      <w:r>
-        <w:rPr>
-          <w:rStyle w:val="AttributeTok"/>
-        </w:rPr>
-        <w:t xml:space="preserve">general=</w:t>
-      </w:r>
-      <w:r>
-        <w:rPr>
-          <w:rStyle w:val="StringTok"/>
-        </w:rPr>
-        <w:t xml:space="preserve">"insert footnote here"</w:t>
-      </w:r>
-      <w:r>
-        <w:rPr>
-          <w:rStyle w:val="NormalTok"/>
-        </w:rPr>
-        <w:t xml:space="preserve">, </w:t>
-      </w:r>
-      <w:r>
-        <w:rPr>
-          <w:rStyle w:val="AttributeTok"/>
-        </w:rPr>
-        <w:t xml:space="preserve">general_title =</w:t>
-      </w:r>
-      <w:r>
-        <w:rPr>
-          <w:rStyle w:val="NormalTok"/>
-        </w:rPr>
-        <w:t xml:space="preserve"> </w:t>
-      </w:r>
-      <w:r>
-        <w:rPr>
-          <w:rStyle w:val="StringTok"/>
-        </w:rPr>
-        <w:t xml:space="preserve">""</w:t>
-      </w:r>
-      <w:r>
-        <w:rPr>
-          <w:rStyle w:val="NormalTok"/>
-        </w:rPr>
-        <w:t xml:space="preserve">,</w:t>
-      </w:r>
-      <w:r>
-        <w:rPr>
-          <w:rStyle w:val="AttributeTok"/>
-        </w:rPr>
-        <w:t xml:space="preserve">footnote_as_chunk=</w:t>
-      </w:r>
-      <w:r>
-        <w:rPr>
-          <w:rStyle w:val="NormalTok"/>
-        </w:rPr>
-        <w:t xml:space="preserve">T,</w:t>
-      </w:r>
-      <w:r>
-        <w:rPr>
-          <w:rStyle w:val="AttributeTok"/>
-        </w:rPr>
-        <w:t xml:space="preserve">threeparttable=</w:t>
-      </w:r>
-      <w:r>
-        <w:rPr>
-          <w:rStyle w:val="NormalTok"/>
-        </w:rPr>
-        <w:t xml:space="preserve">T,</w:t>
-      </w:r>
-      <w:r>
-        <w:rPr>
-          <w:rStyle w:val="AttributeTok"/>
-        </w:rPr>
-        <w:t xml:space="preserve">escape=</w:t>
-      </w:r>
-      <w:r>
-        <w:rPr>
-          <w:rStyle w:val="NormalTok"/>
-        </w:rPr>
-        <w:t xml:space="preserve">F) </w:t>
-      </w:r>
-      <w:r>
-        <w:rPr>
-          <w:rStyle w:val="SpecialCharTok"/>
-        </w:rPr>
-        <w:t xml:space="preserve">%&gt;%</w:t>
-      </w:r>
-      <w:r>
-        <w:br/>
-      </w:r>
-      <w:r>
-        <w:rPr>
-          <w:rStyle w:val="FunctionTok"/>
-        </w:rPr>
-        <w:t xml:space="preserve">row_spec</w:t>
-      </w:r>
-      <w:r>
-        <w:rPr>
-          <w:rStyle w:val="NormalTok"/>
-        </w:rPr>
-        <w:t xml:space="preserve">(</w:t>
-      </w:r>
-      <w:r>
-        <w:rPr>
-          <w:rStyle w:val="DecValTok"/>
-        </w:rPr>
-        <w:t xml:space="preserve">0</w:t>
-      </w:r>
-      <w:r>
-        <w:rPr>
-          <w:rStyle w:val="NormalTok"/>
-        </w:rPr>
-        <w:t xml:space="preserve">,</w:t>
-      </w:r>
-      <w:r>
-        <w:rPr>
-          <w:rStyle w:val="AttributeTok"/>
-        </w:rPr>
-        <w:t xml:space="preserve">bold=</w:t>
-      </w:r>
-      <w:r>
-        <w:rPr>
-          <w:rStyle w:val="NormalTok"/>
-        </w:rPr>
-        <w:t xml:space="preserve">T)</w:t>
-      </w:r>
-      <w:r>
-        <w:br/>
-      </w:r>
-      <w:r>
-        <w:rPr>
-          <w:rStyle w:val="NormalTok"/>
-        </w:rPr>
-        <w:t xml:space="preserve">chunkKable</w:t>
-      </w:r>
-    </w:p>
-    <w:p>
-      <w:pPr>
-        <w:pStyle w:val="SourceCode"/>
-      </w:pPr>
-      <w:r>
-        <w:rPr>
-          <w:rStyle w:val="NormalTok"/>
-        </w:rPr>
-        <w:t xml:space="preserve">chunkKable</w:t>
-      </w:r>
-      <w:r>
-        <w:br/>
-      </w:r>
-      <w:r>
-        <w:rPr>
-          <w:rStyle w:val="NormalTok"/>
-        </w:rPr>
-        <w:t xml:space="preserve">y</w:t>
-      </w:r>
-      <w:r>
-        <w:rPr>
-          <w:rStyle w:val="OtherTok"/>
-        </w:rPr>
-        <w:t xml:space="preserve">=</w:t>
-      </w:r>
-      <w:r>
-        <w:rPr>
-          <w:rStyle w:val="StringTok"/>
-        </w:rPr>
-        <w:t xml:space="preserve">"insert footnote here"</w:t>
-      </w:r>
-      <w:r>
-        <w:br/>
-      </w:r>
-      <w:r>
-        <w:rPr>
-          <w:rStyle w:val="FunctionTok"/>
-        </w:rPr>
-        <w:t xml:space="preserve">kable</w:t>
-      </w:r>
-      <w:r>
-        <w:rPr>
-          <w:rStyle w:val="NormalTok"/>
-        </w:rPr>
-        <w:t xml:space="preserve">(y,</w:t>
-      </w:r>
-      <w:r>
-        <w:rPr>
-          <w:rStyle w:val="AttributeTok"/>
-        </w:rPr>
-        <w:t xml:space="preserve">format=</w:t>
-      </w:r>
-      <w:r>
-        <w:rPr>
-          <w:rStyle w:val="FunctionTok"/>
-        </w:rPr>
-        <w:t xml:space="preserve">ifelse</w:t>
-      </w:r>
-      <w:r>
-        <w:rPr>
-          <w:rStyle w:val="NormalTok"/>
-        </w:rPr>
-        <w:t xml:space="preserve">(knitr</w:t>
-      </w:r>
-      <w:r>
-        <w:rPr>
-          <w:rStyle w:val="SpecialCharTok"/>
-        </w:rPr>
-        <w:t xml:space="preserve">::</w:t>
-      </w:r>
-      <w:r>
-        <w:rPr>
-          <w:rStyle w:val="NormalTok"/>
-        </w:rPr>
-        <w:t xml:space="preserve">opts_knit</w:t>
-      </w:r>
-      <w:r>
-        <w:rPr>
-          <w:rStyle w:val="SpecialCharTok"/>
-        </w:rPr>
-        <w:t xml:space="preserve">$</w:t>
-      </w:r>
-      <w:r>
-        <w:rPr>
-          <w:rStyle w:val="FunctionTok"/>
-        </w:rPr>
-        <w:t xml:space="preserve">get</w:t>
-      </w:r>
-      <w:r>
-        <w:rPr>
-          <w:rStyle w:val="NormalTok"/>
-        </w:rPr>
-        <w:t xml:space="preserve">(</w:t>
-      </w:r>
-      <w:r>
-        <w:rPr>
-          <w:rStyle w:val="StringTok"/>
-        </w:rPr>
-        <w:t xml:space="preserve">"rmarkdown.pandoc.to"</w:t>
-      </w:r>
-      <w:r>
-        <w:rPr>
-          <w:rStyle w:val="NormalTok"/>
-        </w:rPr>
-        <w:t xml:space="preserve">)</w:t>
-      </w:r>
-      <w:r>
-        <w:rPr>
-          <w:rStyle w:val="SpecialCharTok"/>
-        </w:rPr>
-        <w:t xml:space="preserve">==</w:t>
-      </w:r>
-      <w:r>
-        <w:rPr>
-          <w:rStyle w:val="StringTok"/>
-        </w:rPr>
-        <w:t xml:space="preserve">"docx"</w:t>
-      </w:r>
-      <w:r>
-        <w:rPr>
-          <w:rStyle w:val="NormalTok"/>
-        </w:rPr>
-        <w:t xml:space="preserve">,</w:t>
-      </w:r>
-      <w:r>
-        <w:rPr>
-          <w:rStyle w:val="StringTok"/>
-        </w:rPr>
-        <w:t xml:space="preserve">"pandoc"</w:t>
-      </w:r>
-      <w:r>
-        <w:rPr>
-          <w:rStyle w:val="NormalTok"/>
-        </w:rPr>
-        <w:t xml:space="preserve">,</w:t>
-      </w:r>
-      <w:r>
-        <w:rPr>
-          <w:rStyle w:val="StringTok"/>
-        </w:rPr>
-        <w:t xml:space="preserve">"latex"</w:t>
-      </w:r>
-      <w:r>
-        <w:rPr>
-          <w:rStyle w:val="NormalTok"/>
-        </w:rPr>
-        <w:t xml:space="preserve">),</w:t>
-      </w:r>
-      <w:r>
-        <w:rPr>
-          <w:rStyle w:val="AttributeTok"/>
-        </w:rPr>
-        <w:t xml:space="preserve">booktabs=</w:t>
-      </w:r>
-      <w:r>
-        <w:rPr>
-          <w:rStyle w:val="NormalTok"/>
-        </w:rPr>
-        <w:t xml:space="preserve">T,</w:t>
-      </w:r>
-      <w:r>
-        <w:rPr>
-          <w:rStyle w:val="AttributeTok"/>
-        </w:rPr>
-        <w:t xml:space="preserve">escape=</w:t>
-      </w:r>
-      <w:r>
-        <w:rPr>
-          <w:rStyle w:val="NormalTok"/>
-        </w:rPr>
-        <w:t xml:space="preserve">F,</w:t>
-      </w:r>
-      <w:r>
-        <w:rPr>
-          <w:rStyle w:val="AttributeTok"/>
-        </w:rPr>
-        <w:t xml:space="preserve">col.names =</w:t>
-      </w:r>
-      <w:r>
-        <w:rPr>
-          <w:rStyle w:val="NormalTok"/>
-        </w:rPr>
-        <w:t xml:space="preserve"> </w:t>
-      </w:r>
-      <w:r>
-        <w:rPr>
-          <w:rStyle w:val="ConstantTok"/>
-        </w:rPr>
-        <w:t xml:space="preserve">NULL</w:t>
-      </w:r>
-      <w:r>
-        <w:rPr>
-          <w:rStyle w:val="NormalTok"/>
-        </w:rPr>
-        <w:t xml:space="preserve">,</w:t>
-      </w:r>
-      <w:r>
-        <w:rPr>
-          <w:rStyle w:val="AttributeTok"/>
-        </w:rPr>
-        <w:t xml:space="preserve">linesep=</w:t>
-      </w:r>
-      <w:r>
-        <w:rPr>
-          <w:rStyle w:val="StringTok"/>
-        </w:rPr>
-        <w:t xml:space="preserve">""</w:t>
-      </w:r>
-      <w:r>
-        <w:rPr>
-          <w:rStyle w:val="NormalTok"/>
-        </w:rPr>
-        <w:t xml:space="preserve">)</w:t>
-      </w:r>
-    </w:p>
-    <w:p>
-      <w:pPr>
-        <w:pStyle w:val="SourceCode"/>
-      </w:pPr>
-      <w:r>
-        <w:rPr>
-          <w:rStyle w:val="FunctionTok"/>
-        </w:rPr>
-        <w:t xml:space="preserve">unlink</w:t>
-      </w:r>
-      <w:r>
-        <w:rPr>
-          <w:rStyle w:val="NormalTok"/>
-        </w:rPr>
-        <w:t xml:space="preserve">(</w:t>
-      </w:r>
-      <w:r>
-        <w:rPr>
-          <w:rStyle w:val="StringTok"/>
-        </w:rPr>
-        <w:t xml:space="preserve">"C:/Users/SMATI/Google Drive/GITHUB/Repos/sagirumati/EviewsR/inst/examples/sagiru.csv"</w:t>
-      </w:r>
-      <w:r>
-        <w:rPr>
-          <w:rStyle w:val="NormalTok"/>
-        </w:rPr>
-        <w:t xml:space="preserve">,</w:t>
-      </w:r>
-      <w:r>
-        <w:rPr>
-          <w:rStyle w:val="AttributeTok"/>
-        </w:rPr>
-        <w:t xml:space="preserve">recursive =</w:t>
-      </w:r>
-      <w:r>
-        <w:rPr>
-          <w:rStyle w:val="NormalTok"/>
-        </w:rPr>
-        <w:t xml:space="preserve"> T,</w:t>
-      </w:r>
-      <w:r>
-        <w:rPr>
-          <w:rStyle w:val="AttributeTok"/>
-        </w:rPr>
-        <w:t xml:space="preserve">force =</w:t>
-      </w:r>
-      <w:r>
-        <w:rPr>
-          <w:rStyle w:val="NormalTok"/>
-        </w:rPr>
-        <w:t xml:space="preserve"> T)</w:t>
-      </w:r>
-    </w:p>
     <w:bookmarkEnd w:id="27"/>
     <w:sectPr/>
   </w:body>

</xml_diff>